<commit_message>
Write 1, 2 paragraph of final project
</commit_message>
<xml_diff>
--- a/format-standardify/files/Doc/resourses.docx
+++ b/format-standardify/files/Doc/resourses.docx
@@ -133,10 +133,62 @@
           <w:t>http://ugt-holding.com/support-1/article_post/sozdaniye-faylov-gsi-dlya-importa-v-takheomety-leica</w:t>
         </w:r>
       </w:hyperlink>
+    </w:p>
+    <w:p>
+      <w:hyperlink r:id="rId13" w:history="1">
+        <w:r>
+          <w:rPr>
+            <w:rStyle w:val="a3"/>
+          </w:rPr>
+          <w:t>https://medium.com/@User3141592/how-does-the-internet-work-edc2e22e7eb8</w:t>
+        </w:r>
+      </w:hyperlink>
+    </w:p>
+    <w:p>
+      <w:pPr>
+        <w:rPr>
+          <w:rStyle w:val="a3"/>
+        </w:rPr>
+      </w:pPr>
+      <w:hyperlink r:id="rId14" w:history="1">
+        <w:r>
+          <w:rPr>
+            <w:rStyle w:val="a3"/>
+          </w:rPr>
+          <w:t>https://www.geeksforgeeks.org/client-server-model/</w:t>
+        </w:r>
+      </w:hyperlink>
+    </w:p>
+    <w:p>
+      <w:pPr>
+        <w:rPr>
+          <w:rStyle w:val="a3"/>
+        </w:rPr>
+      </w:pPr>
+    </w:p>
+    <w:p>
+      <w:hyperlink r:id="rId15" w:history="1">
+        <w:r>
+          <w:rPr>
+            <w:rStyle w:val="a3"/>
+          </w:rPr>
+          <w:t>https://habr.com/ru/post/256965/</w:t>
+        </w:r>
+      </w:hyperlink>
+    </w:p>
+    <w:p/>
+    <w:p>
+      <w:hyperlink r:id="rId16" w:history="1">
+        <w:r>
+          <w:rPr>
+            <w:rStyle w:val="a3"/>
+          </w:rPr>
+          <w:t>https://www.techuz.com/blog/web-development-process-a-guide-to-complete-web-development-life-cycle/</w:t>
+        </w:r>
+      </w:hyperlink>
       <w:bookmarkStart w:id="0" w:name="_GoBack"/>
       <w:bookmarkEnd w:id="0"/>
     </w:p>
-    <w:p/>
     <w:sectPr>
       <w:pgSz w:w="11906" w:h="16838"/>
       <w:pgMar w:top="1134" w:right="850" w:bottom="1134" w:left="1701" w:header="708" w:footer="708" w:gutter="0"/>

</xml_diff>